<commit_message>
Implementing MS Identity and authentication
</commit_message>
<xml_diff>
--- a/notes/dotnet_core_webAPI_notes.docx
+++ b/notes/dotnet_core_webAPI_notes.docx
@@ -41,6 +41,149 @@
         </w:rPr>
         <w:t xml:space="preserve">Ctrl + shift + b = Build solution </w:t>
       </w:r>
+    </w:p>
+    <w:p>
+      <w:pPr>
+        <w:rPr>
+          <w:sz w:val="28"/>
+          <w:szCs w:val="28"/>
+          <w:lang w:val="en-US"/>
+        </w:rPr>
+      </w:pPr>
+    </w:p>
+    <w:p>
+      <w:pPr>
+        <w:rPr>
+          <w:sz w:val="28"/>
+          <w:szCs w:val="28"/>
+          <w:lang w:val="en-US"/>
+        </w:rPr>
+      </w:pPr>
+    </w:p>
+    <w:p>
+      <w:pPr>
+        <w:rPr>
+          <w:b/>
+          <w:bCs/>
+          <w:i/>
+          <w:iCs/>
+          <w:sz w:val="28"/>
+          <w:szCs w:val="28"/>
+          <w:u w:val="single"/>
+          <w:lang w:val="en-US"/>
+        </w:rPr>
+      </w:pPr>
+    </w:p>
+    <w:p>
+      <w:pPr>
+        <w:rPr>
+          <w:b/>
+          <w:bCs/>
+          <w:i/>
+          <w:iCs/>
+          <w:sz w:val="28"/>
+          <w:szCs w:val="28"/>
+          <w:u w:val="single"/>
+          <w:lang w:val="en-US"/>
+        </w:rPr>
+      </w:pPr>
+      <w:r>
+        <w:rPr>
+          <w:b/>
+          <w:bCs/>
+          <w:i/>
+          <w:iCs/>
+          <w:sz w:val="28"/>
+          <w:szCs w:val="28"/>
+          <w:u w:val="single"/>
+          <w:lang w:val="en-US"/>
+        </w:rPr>
+        <w:t>Packages needed for authentication and authorization</w:t>
+      </w:r>
+    </w:p>
+    <w:p>
+      <w:pPr>
+        <w:rPr>
+          <w:sz w:val="28"/>
+          <w:szCs w:val="28"/>
+          <w:lang w:val="en-US"/>
+        </w:rPr>
+      </w:pPr>
+      <w:proofErr w:type="spellStart"/>
+      <w:proofErr w:type="gramStart"/>
+      <w:r>
+        <w:rPr>
+          <w:sz w:val="28"/>
+          <w:szCs w:val="28"/>
+          <w:lang w:val="en-US"/>
+        </w:rPr>
+        <w:t>Microsoft.AspNetCore.Authentication.JwtBearer</w:t>
+      </w:r>
+      <w:proofErr w:type="spellEnd"/>
+      <w:proofErr w:type="gramEnd"/>
+    </w:p>
+    <w:p>
+      <w:pPr>
+        <w:rPr>
+          <w:sz w:val="28"/>
+          <w:szCs w:val="28"/>
+          <w:lang w:val="en-US"/>
+        </w:rPr>
+      </w:pPr>
+      <w:proofErr w:type="spellStart"/>
+      <w:proofErr w:type="gramStart"/>
+      <w:r>
+        <w:rPr>
+          <w:sz w:val="28"/>
+          <w:szCs w:val="28"/>
+          <w:lang w:val="en-US"/>
+        </w:rPr>
+        <w:t>Microsoft.IdentityModel.Tokens</w:t>
+      </w:r>
+      <w:proofErr w:type="spellEnd"/>
+      <w:proofErr w:type="gramEnd"/>
+    </w:p>
+    <w:p>
+      <w:pPr>
+        <w:rPr>
+          <w:sz w:val="28"/>
+          <w:szCs w:val="28"/>
+          <w:lang w:val="en-US"/>
+        </w:rPr>
+      </w:pPr>
+      <w:proofErr w:type="spellStart"/>
+      <w:proofErr w:type="gramStart"/>
+      <w:r>
+        <w:rPr>
+          <w:sz w:val="28"/>
+          <w:szCs w:val="28"/>
+          <w:lang w:val="en-US"/>
+        </w:rPr>
+        <w:t>System.IdentityModel.Tokens.Jwt</w:t>
+      </w:r>
+      <w:proofErr w:type="spellEnd"/>
+      <w:proofErr w:type="gramEnd"/>
+    </w:p>
+    <w:p>
+      <w:pPr>
+        <w:rPr>
+          <w:sz w:val="28"/>
+          <w:szCs w:val="28"/>
+          <w:lang w:val="en-US"/>
+        </w:rPr>
+      </w:pPr>
+      <w:proofErr w:type="spellStart"/>
+      <w:proofErr w:type="gramStart"/>
+      <w:r>
+        <w:rPr>
+          <w:sz w:val="28"/>
+          <w:szCs w:val="28"/>
+          <w:lang w:val="en-US"/>
+        </w:rPr>
+        <w:t>Microsoft.AspNetCore.Identity.EntityFrameworkCore</w:t>
+      </w:r>
+      <w:proofErr w:type="spellEnd"/>
+      <w:proofErr w:type="gramEnd"/>
     </w:p>
     <w:sectPr>
       <w:pgSz w:w="11906" w:h="16838"/>

</xml_diff>